<commit_message>
minor changes to Teamvertrag
</commit_message>
<xml_diff>
--- a/PM/Teamvertrag_v1.docx
+++ b/PM/Teamvertrag_v1.docx
@@ -102,19 +102,17 @@
           <w:sz w:val="22"/>
           <w:szCs w:val="22"/>
         </w:rPr>
-        <w:t>,</w:t>
-      </w:r>
-    </w:p>
-    <w:p>
-      <w:pPr>
-        <w:jc w:val="center"/>
+        <w:t xml:space="preserve"> (210233)</w:t>
+      </w:r>
+      <w:r>
         <w:rPr>
           <w:b/>
           <w:bCs/>
           <w:sz w:val="22"/>
           <w:szCs w:val="22"/>
         </w:rPr>
-      </w:pPr>
+        <w:t>,</w:t>
+      </w:r>
       <w:r>
         <w:rPr>
           <w:b/>
@@ -122,9 +120,8 @@
           <w:sz w:val="22"/>
           <w:szCs w:val="22"/>
         </w:rPr>
-        <w:t xml:space="preserve">Moritz </w:t>
-      </w:r>
-      <w:proofErr w:type="spellStart"/>
+        <w:t xml:space="preserve"> </w:t>
+      </w:r>
       <w:r>
         <w:rPr>
           <w:b/>
@@ -132,9 +129,9 @@
           <w:sz w:val="22"/>
           <w:szCs w:val="22"/>
         </w:rPr>
-        <w:t>Hoehnel</w:t>
-      </w:r>
-      <w:proofErr w:type="spellEnd"/>
+        <w:t xml:space="preserve">Moritz </w:t>
+      </w:r>
+      <w:proofErr w:type="spellStart"/>
       <w:r>
         <w:rPr>
           <w:b/>
@@ -142,19 +139,18 @@
           <w:sz w:val="22"/>
           <w:szCs w:val="22"/>
         </w:rPr>
-        <w:t>,</w:t>
-      </w:r>
-    </w:p>
-    <w:p>
-      <w:pPr>
-        <w:jc w:val="center"/>
+        <w:t>Hoehnel</w:t>
+      </w:r>
+      <w:proofErr w:type="spellEnd"/>
+      <w:r>
         <w:rPr>
           <w:b/>
           <w:bCs/>
           <w:sz w:val="22"/>
           <w:szCs w:val="22"/>
         </w:rPr>
-      </w:pPr>
+        <w:t xml:space="preserve"> (210258) und </w:t>
+      </w:r>
       <w:r>
         <w:rPr>
           <w:b/>
@@ -163,6 +159,15 @@
           <w:szCs w:val="22"/>
         </w:rPr>
         <w:t>Mattis Ritter</w:t>
+      </w:r>
+      <w:r>
+        <w:rPr>
+          <w:b/>
+          <w:bCs/>
+          <w:sz w:val="22"/>
+          <w:szCs w:val="22"/>
+        </w:rPr>
+        <w:t xml:space="preserve"> (210265)</w:t>
       </w:r>
     </w:p>
     <w:p>
@@ -248,6 +253,41 @@
           <w:szCs w:val="22"/>
         </w:rPr>
         <w:t>, unsere Teamfähigkeit zu stärken und unsere kommunikativen Fähigkeiten im Rahmen dieses Projekts zu verfeinern.</w:t>
+      </w:r>
+    </w:p>
+    <w:p/>
+    <w:p>
+      <w:pPr>
+        <w:rPr>
+          <w:b/>
+          <w:bCs/>
+          <w:sz w:val="22"/>
+          <w:szCs w:val="22"/>
+        </w:rPr>
+      </w:pPr>
+      <w:r>
+        <w:rPr>
+          <w:b/>
+          <w:bCs/>
+          <w:sz w:val="22"/>
+          <w:szCs w:val="22"/>
+        </w:rPr>
+        <w:t>Vertragslaufzeit:</w:t>
+      </w:r>
+    </w:p>
+    <w:p>
+      <w:pPr>
+        <w:rPr>
+          <w:sz w:val="22"/>
+          <w:szCs w:val="22"/>
+        </w:rPr>
+      </w:pPr>
+      <w:r>
+        <w:rPr>
+          <w:sz w:val="22"/>
+          <w:szCs w:val="22"/>
+        </w:rPr>
+        <w:t>Dieser Vertrag beginnt mit dem letzten Datum der Unterschriften und endet mit dem erfolgreichen Abschluss des Projekts nach Definition des Pflichtenhefts.</w:t>
       </w:r>
     </w:p>
     <w:p/>
@@ -751,7 +791,21 @@
                 <w:sz w:val="22"/>
                 <w:szCs w:val="22"/>
               </w:rPr>
-              <w:t>Maximal tolerierte Verspätung: 5min</w:t>
+              <w:t xml:space="preserve">Maximal tolerierte Verspätung: </w:t>
+            </w:r>
+            <w:r>
+              <w:rPr>
+                <w:sz w:val="22"/>
+                <w:szCs w:val="22"/>
+              </w:rPr>
+              <w:t>10</w:t>
+            </w:r>
+            <w:r>
+              <w:rPr>
+                <w:sz w:val="22"/>
+                <w:szCs w:val="22"/>
+              </w:rPr>
+              <w:t>min</w:t>
             </w:r>
           </w:p>
         </w:tc>
@@ -1041,7 +1095,35 @@
           <w:sz w:val="22"/>
           <w:szCs w:val="22"/>
         </w:rPr>
-        <w:t>Bei Nichteinhaltung der Vertragspflichten ist der Schuldner zur Zahlung eines Kebap (im Wert von max. 6€) verpflichtet.</w:t>
+        <w:t xml:space="preserve">Bei Nichteinhaltung der Vertragspflichten ist der Schuldner zur </w:t>
+      </w:r>
+      <w:r>
+        <w:rPr>
+          <w:sz w:val="22"/>
+          <w:szCs w:val="22"/>
+        </w:rPr>
+        <w:t xml:space="preserve">Kompensation nach Ermessen der Teammitglieder verpflichtet. Höchststrafe ist der Kauf </w:t>
+      </w:r>
+      <w:r>
+        <w:rPr>
+          <w:sz w:val="22"/>
+          <w:szCs w:val="22"/>
+        </w:rPr>
+        <w:t xml:space="preserve">eines Kebap (Wert von max. </w:t>
+      </w:r>
+      <w:r>
+        <w:rPr>
+          <w:sz w:val="22"/>
+          <w:szCs w:val="22"/>
+        </w:rPr>
+        <w:t>5</w:t>
+      </w:r>
+      <w:r>
+        <w:rPr>
+          <w:sz w:val="22"/>
+          <w:szCs w:val="22"/>
+        </w:rPr>
+        <w:t>€).</w:t>
       </w:r>
     </w:p>
     <w:p>
@@ -1075,16 +1157,22 @@
           <w:sz w:val="22"/>
           <w:szCs w:val="22"/>
         </w:rPr>
-        <w:t xml:space="preserve">Durch die Unterschrift erklären sich die Mittglieder mit den oben aufgeführten Vertragsdaten einverstanden und verpflichten sich zu deren Einhaltung. </w:t>
-      </w:r>
-    </w:p>
-    <w:p>
-      <w:pPr>
-        <w:rPr>
-          <w:sz w:val="22"/>
-          <w:szCs w:val="22"/>
-        </w:rPr>
-      </w:pPr>
+        <w:t>Durch die Unterschrift erklären sich die Mittglieder mit den oben aufgeführten Vertrags</w:t>
+      </w:r>
+      <w:r>
+        <w:rPr>
+          <w:sz w:val="22"/>
+          <w:szCs w:val="22"/>
+        </w:rPr>
+        <w:t xml:space="preserve">inhalten </w:t>
+      </w:r>
+      <w:r>
+        <w:rPr>
+          <w:sz w:val="22"/>
+          <w:szCs w:val="22"/>
+        </w:rPr>
+        <w:t xml:space="preserve">einverstanden und verpflichten sich zu deren Einhaltung. </w:t>
+      </w:r>
     </w:p>
     <w:p>
       <w:pPr>
@@ -1144,12 +1232,6 @@
           <w:szCs w:val="22"/>
         </w:rPr>
         <w:tab/>
-      </w:r>
-      <w:r>
-        <w:rPr>
-          <w:sz w:val="22"/>
-          <w:szCs w:val="22"/>
-        </w:rPr>
         <w:t>_______________________________</w:t>
       </w:r>
     </w:p>
@@ -1201,14 +1283,16 @@
           <w:szCs w:val="16"/>
         </w:rPr>
         <w:tab/>
-      </w:r>
-      <w:r>
+        <w:t xml:space="preserve">(Ort, Datum, Unterschrift) </w:t>
+      </w:r>
+    </w:p>
+    <w:p>
+      <w:pPr>
         <w:rPr>
           <w:sz w:val="16"/>
           <w:szCs w:val="16"/>
         </w:rPr>
-        <w:t xml:space="preserve">(Ort, Datum, Unterschrift) </w:t>
-      </w:r>
+      </w:pPr>
     </w:p>
     <w:p>
       <w:pPr>
@@ -1237,56 +1321,32 @@
     <w:p>
       <w:pPr>
         <w:rPr>
+          <w:sz w:val="22"/>
+          <w:szCs w:val="22"/>
+        </w:rPr>
+      </w:pPr>
+      <w:r>
+        <w:rPr>
+          <w:sz w:val="22"/>
+          <w:szCs w:val="22"/>
+        </w:rPr>
+        <w:t>_______________________________</w:t>
+      </w:r>
+    </w:p>
+    <w:p>
+      <w:pPr>
+        <w:rPr>
           <w:sz w:val="16"/>
           <w:szCs w:val="16"/>
         </w:rPr>
       </w:pPr>
-    </w:p>
-    <w:p>
-      <w:pPr>
+      <w:r>
         <w:rPr>
           <w:sz w:val="16"/>
           <w:szCs w:val="16"/>
         </w:rPr>
-      </w:pPr>
-    </w:p>
-    <w:p>
-      <w:pPr>
-        <w:rPr>
-          <w:sz w:val="22"/>
-          <w:szCs w:val="22"/>
-        </w:rPr>
-      </w:pPr>
-      <w:r>
-        <w:rPr>
-          <w:sz w:val="22"/>
-          <w:szCs w:val="22"/>
-        </w:rPr>
-        <w:t>_______________________________</w:t>
-      </w:r>
-    </w:p>
-    <w:p>
-      <w:pPr>
-        <w:rPr>
-          <w:sz w:val="16"/>
-          <w:szCs w:val="16"/>
-        </w:rPr>
-      </w:pPr>
-      <w:r>
-        <w:rPr>
-          <w:sz w:val="16"/>
-          <w:szCs w:val="16"/>
-        </w:rPr>
         <w:t xml:space="preserve">(Ort, Datum, Unterschrift) </w:t>
       </w:r>
-    </w:p>
-    <w:p>
-      <w:pPr>
-        <w:rPr>
-          <w:sz w:val="16"/>
-          <w:szCs w:val="16"/>
-        </w:rPr>
-      </w:pPr>
     </w:p>
     <w:sectPr>
       <w:headerReference w:type="default" r:id="rId7"/>

</xml_diff>